<commit_message>
Started developing Vendor Section
</commit_message>
<xml_diff>
--- a/readme.docx
+++ b/readme.docx
@@ -1,6 +1,6 @@
 
 <file path=word/document.xml><?xml version="1.0" encoding="utf-8"?>
-<w:document xmlns:wpc="http://schemas.microsoft.com/office/word/2010/wordprocessingCanvas" xmlns:cx="http://schemas.microsoft.com/office/drawing/2014/chartex" xmlns:cx1="http://schemas.microsoft.com/office/drawing/2015/9/8/chartex" xmlns:cx2="http://schemas.microsoft.com/office/drawing/2015/10/21/chartex" xmlns:cx3="http://schemas.microsoft.com/office/drawing/2016/5/9/chartex" xmlns:cx4="http://schemas.microsoft.com/office/drawing/2016/5/10/chartex" xmlns:cx5="http://schemas.microsoft.com/office/drawing/2016/5/11/chartex" xmlns:cx6="http://schemas.microsoft.com/office/drawing/2016/5/12/chartex" xmlns:cx7="http://schemas.microsoft.com/office/drawing/2016/5/13/chartex" xmlns:cx8="http://schemas.microsoft.com/office/drawing/2016/5/14/chartex" xmlns:mc="http://schemas.openxmlformats.org/markup-compatibility/2006" xmlns:aink="http://schemas.microsoft.com/office/drawing/2016/ink" xmlns:am3d="http://schemas.microsoft.com/office/drawing/2017/model3d" xmlns:o="urn:schemas-microsoft-com:office:office" xmlns:r="http://schemas.openxmlformats.org/officeDocument/2006/relationships" xmlns:m="http://schemas.openxmlformats.org/officeDocument/2006/math" xmlns:v="urn:schemas-microsoft-com:vml" xmlns:wp14="http://schemas.microsoft.com/office/word/2010/wordprocessingDrawing" xmlns:wp="http://schemas.openxmlformats.org/drawingml/2006/wordprocessingDrawing" xmlns:w10="urn:schemas-microsoft-com:office:word" xmlns:w="http://schemas.openxmlformats.org/wordprocessingml/2006/main" xmlns:w14="http://schemas.microsoft.com/office/word/2010/wordml" xmlns:w15="http://schemas.microsoft.com/office/word/2012/wordml" xmlns:w16cid="http://schemas.microsoft.com/office/word/2016/wordml/cid" xmlns:w16se="http://schemas.microsoft.com/office/word/2015/wordml/symex" xmlns:wpg="http://schemas.microsoft.com/office/word/2010/wordprocessingGroup" xmlns:wpi="http://schemas.microsoft.com/office/word/2010/wordprocessingInk" xmlns:wne="http://schemas.microsoft.com/office/word/2006/wordml" xmlns:wps="http://schemas.microsoft.com/office/word/2010/wordprocessingShape" mc:Ignorable="w14 w15 w16se w16cid wp14">
+<w:document xmlns:wpc="http://schemas.microsoft.com/office/word/2010/wordprocessingCanvas" xmlns:cx="http://schemas.microsoft.com/office/drawing/2014/chartex" xmlns:cx1="http://schemas.microsoft.com/office/drawing/2015/9/8/chartex" xmlns:cx2="http://schemas.microsoft.com/office/drawing/2015/10/21/chartex" xmlns:cx3="http://schemas.microsoft.com/office/drawing/2016/5/9/chartex" xmlns:cx4="http://schemas.microsoft.com/office/drawing/2016/5/10/chartex" xmlns:cx5="http://schemas.microsoft.com/office/drawing/2016/5/11/chartex" xmlns:cx6="http://schemas.microsoft.com/office/drawing/2016/5/12/chartex" xmlns:cx7="http://schemas.microsoft.com/office/drawing/2016/5/13/chartex" xmlns:cx8="http://schemas.microsoft.com/office/drawing/2016/5/14/chartex" xmlns:mc="http://schemas.openxmlformats.org/markup-compatibility/2006" xmlns:aink="http://schemas.microsoft.com/office/drawing/2016/ink" xmlns:am3d="http://schemas.microsoft.com/office/drawing/2017/model3d" xmlns:o="urn:schemas-microsoft-com:office:office" xmlns:r="http://schemas.openxmlformats.org/officeDocument/2006/relationships" xmlns:m="http://schemas.openxmlformats.org/officeDocument/2006/math" xmlns:v="urn:schemas-microsoft-com:vml" xmlns:wp14="http://schemas.microsoft.com/office/word/2010/wordprocessingDrawing" xmlns:wp="http://schemas.openxmlformats.org/drawingml/2006/wordprocessingDrawing" xmlns:w10="urn:schemas-microsoft-com:office:word" xmlns:w="http://schemas.openxmlformats.org/wordprocessingml/2006/main" xmlns:w14="http://schemas.microsoft.com/office/word/2010/wordml" xmlns:w15="http://schemas.microsoft.com/office/word/2012/wordml" xmlns:w16cex="http://schemas.microsoft.com/office/word/2018/wordml/cex" xmlns:w16cid="http://schemas.microsoft.com/office/word/2016/wordml/cid" xmlns:w16="http://schemas.microsoft.com/office/word/2018/wordml" xmlns:w16se="http://schemas.microsoft.com/office/word/2015/wordml/symex" xmlns:wpg="http://schemas.microsoft.com/office/word/2010/wordprocessingGroup" xmlns:wpi="http://schemas.microsoft.com/office/word/2010/wordprocessingInk" xmlns:wne="http://schemas.microsoft.com/office/word/2006/wordml" xmlns:wps="http://schemas.microsoft.com/office/word/2010/wordprocessingShape" mc:Ignorable="w14 w15 w16se w16cid w16 w16cex wp14">
   <w:body>
     <w:p>
       <w:pPr>
@@ -20,27 +20,7 @@
           <w:sz w:val="40"/>
           <w:szCs w:val="40"/>
         </w:rPr>
-        <w:t xml:space="preserve">In main </w:t>
-      </w:r>
-      <w:r>
-        <w:rPr>
-          <w:rFonts w:ascii="Poppins" w:hAnsi="Poppins" w:cs="Poppins"/>
-          <w:b/>
-          <w:bCs/>
-          <w:sz w:val="40"/>
-          <w:szCs w:val="40"/>
-        </w:rPr>
-        <w:t>project</w:t>
-      </w:r>
-      <w:r>
-        <w:rPr>
-          <w:rFonts w:ascii="Poppins" w:hAnsi="Poppins" w:cs="Poppins"/>
-          <w:b/>
-          <w:bCs/>
-          <w:sz w:val="40"/>
-          <w:szCs w:val="40"/>
-        </w:rPr>
-        <w:t xml:space="preserve"> folder </w:t>
+        <w:t xml:space="preserve">In main project folder </w:t>
       </w:r>
     </w:p>
     <w:p>
@@ -66,20 +46,7 @@
         <w:rPr>
           <w:rFonts w:ascii="Poppins" w:hAnsi="Poppins" w:cs="Poppins"/>
         </w:rPr>
-        <w:t>2. documentation</w:t>
-      </w:r>
-    </w:p>
-    <w:p>
-      <w:pPr>
-        <w:rPr>
-          <w:rFonts w:ascii="Poppins" w:hAnsi="Poppins" w:cs="Poppins"/>
-        </w:rPr>
-      </w:pPr>
-      <w:r>
-        <w:rPr>
-          <w:rFonts w:ascii="Poppins" w:hAnsi="Poppins" w:cs="Poppins"/>
-        </w:rPr>
-        <w:t xml:space="preserve">3. functions </w:t>
+        <w:t xml:space="preserve">2. documentation </w:t>
       </w:r>
     </w:p>
     <w:p>
@@ -105,20 +72,13 @@
         <w:rPr>
           <w:rFonts w:ascii="Poppins" w:hAnsi="Poppins" w:cs="Poppins"/>
         </w:rPr>
-        <w:t>4. templates</w:t>
-      </w:r>
-    </w:p>
-    <w:p>
-      <w:pPr>
-        <w:rPr>
-          <w:rFonts w:ascii="Poppins" w:hAnsi="Poppins" w:cs="Poppins"/>
-        </w:rPr>
-      </w:pPr>
-      <w:r>
-        <w:rPr>
-          <w:rFonts w:ascii="Poppins" w:hAnsi="Poppins" w:cs="Poppins"/>
-        </w:rPr>
-        <w:t xml:space="preserve">5. others... </w:t>
+        <w:t>4</w:t>
+      </w:r>
+      <w:r>
+        <w:rPr>
+          <w:rFonts w:ascii="Poppins" w:hAnsi="Poppins" w:cs="Poppins"/>
+        </w:rPr>
+        <w:t xml:space="preserve">. others... </w:t>
       </w:r>
     </w:p>
     <w:p>
@@ -169,129 +129,58 @@
         <w:rPr>
           <w:rFonts w:ascii="Poppins" w:hAnsi="Poppins" w:cs="Poppins"/>
         </w:rPr>
-        <w:t>1. functions</w:t>
-      </w:r>
-    </w:p>
-    <w:p>
-      <w:pPr>
-        <w:rPr>
-          <w:rFonts w:ascii="Poppins" w:hAnsi="Poppins" w:cs="Poppins"/>
-        </w:rPr>
-      </w:pPr>
-      <w:r>
-        <w:rPr>
-          <w:rFonts w:ascii="Poppins" w:hAnsi="Poppins" w:cs="Poppins"/>
-        </w:rPr>
-        <w:t>2. docs</w:t>
-      </w:r>
-    </w:p>
-    <w:p>
-      <w:pPr>
-        <w:rPr>
-          <w:rFonts w:ascii="Poppins" w:hAnsi="Poppins" w:cs="Poppins"/>
-        </w:rPr>
-      </w:pPr>
-      <w:r>
-        <w:rPr>
-          <w:rFonts w:ascii="Poppins" w:hAnsi="Poppins" w:cs="Poppins"/>
-        </w:rPr>
-        <w:t>3. includes</w:t>
-      </w:r>
-    </w:p>
-    <w:p>
-      <w:pPr>
-        <w:rPr>
-          <w:rFonts w:ascii="Poppins" w:hAnsi="Poppins" w:cs="Poppins"/>
-        </w:rPr>
-      </w:pPr>
-      <w:r>
-        <w:rPr>
-          <w:rFonts w:ascii="Poppins" w:hAnsi="Poppins" w:cs="Poppins"/>
-        </w:rPr>
-        <w:t>4. index.php</w:t>
-      </w:r>
-    </w:p>
-    <w:p>
-      <w:pPr>
-        <w:rPr>
-          <w:rFonts w:ascii="Poppins" w:hAnsi="Poppins" w:cs="Poppins"/>
-        </w:rPr>
-      </w:pPr>
-      <w:r>
-        <w:rPr>
-          <w:rFonts w:ascii="Poppins" w:hAnsi="Poppins" w:cs="Poppins"/>
-        </w:rPr>
-        <w:t>5. conncect.php</w:t>
-      </w:r>
-    </w:p>
-    <w:p>
-      <w:pPr>
-        <w:rPr>
-          <w:rFonts w:ascii="Poppins" w:hAnsi="Poppins" w:cs="Poppins"/>
-        </w:rPr>
-      </w:pPr>
-      <w:r>
-        <w:rPr>
-          <w:rFonts w:ascii="Poppins" w:hAnsi="Poppins" w:cs="Poppins"/>
-        </w:rPr>
-        <w:t>6.init.php</w:t>
-      </w:r>
-    </w:p>
-    <w:p>
-      <w:pPr>
-        <w:rPr>
-          <w:rFonts w:ascii="Poppins" w:hAnsi="Poppins" w:cs="Poppins"/>
-        </w:rPr>
-      </w:pPr>
-    </w:p>
-    <w:p>
-      <w:pPr>
-        <w:rPr>
-          <w:rFonts w:ascii="Poppins" w:hAnsi="Poppins" w:cs="Poppins"/>
-        </w:rPr>
-      </w:pPr>
-      <w:r>
-        <w:rPr>
-          <w:rFonts w:ascii="Poppins" w:hAnsi="Poppins" w:cs="Poppins"/>
-          <w:b/>
-          <w:bCs/>
-          <w:sz w:val="40"/>
-          <w:szCs w:val="40"/>
-        </w:rPr>
-        <w:t>1.</w:t>
-      </w:r>
-      <w:r>
-        <w:rPr>
-          <w:rFonts w:ascii="Poppins" w:hAnsi="Poppins" w:cs="Poppins"/>
-          <w:b/>
-          <w:bCs/>
-          <w:sz w:val="40"/>
-          <w:szCs w:val="40"/>
-        </w:rPr>
-        <w:t xml:space="preserve">A. Admin &gt; includes </w:t>
-      </w:r>
-      <w:r>
-        <w:rPr>
-          <w:rFonts w:ascii="Poppins" w:hAnsi="Poppins" w:cs="Poppins"/>
-          <w:b/>
-          <w:bCs/>
-          <w:sz w:val="40"/>
-          <w:szCs w:val="40"/>
-        </w:rPr>
-        <w:t>Folder</w:t>
-      </w:r>
-    </w:p>
-    <w:p>
-      <w:pPr>
-        <w:rPr>
-          <w:rFonts w:ascii="Poppins" w:hAnsi="Poppins" w:cs="Poppins"/>
-        </w:rPr>
-      </w:pPr>
-      <w:r>
-        <w:rPr>
-          <w:rFonts w:ascii="Poppins" w:hAnsi="Poppins" w:cs="Poppins"/>
-        </w:rPr>
-        <w:t xml:space="preserve">1. </w:t>
+        <w:t>1. docs</w:t>
+      </w:r>
+    </w:p>
+    <w:p>
+      <w:pPr>
+        <w:rPr>
+          <w:rFonts w:ascii="Poppins" w:hAnsi="Poppins" w:cs="Poppins"/>
+        </w:rPr>
+      </w:pPr>
+      <w:r>
+        <w:rPr>
+          <w:rFonts w:ascii="Poppins" w:hAnsi="Poppins" w:cs="Poppins"/>
+        </w:rPr>
+        <w:t>2</w:t>
+      </w:r>
+      <w:r>
+        <w:rPr>
+          <w:rFonts w:ascii="Poppins" w:hAnsi="Poppins" w:cs="Poppins"/>
+        </w:rPr>
+        <w:t>. includes</w:t>
+      </w:r>
+    </w:p>
+    <w:p>
+      <w:pPr>
+        <w:rPr>
+          <w:rFonts w:ascii="Poppins" w:hAnsi="Poppins" w:cs="Poppins"/>
+        </w:rPr>
+      </w:pPr>
+      <w:r>
+        <w:rPr>
+          <w:rFonts w:ascii="Poppins" w:hAnsi="Poppins" w:cs="Poppins"/>
+        </w:rPr>
+        <w:t>3. layout</w:t>
+      </w:r>
+    </w:p>
+    <w:p>
+      <w:pPr>
+        <w:rPr>
+          <w:rFonts w:ascii="Poppins" w:hAnsi="Poppins" w:cs="Poppins"/>
+        </w:rPr>
+      </w:pPr>
+      <w:r>
+        <w:rPr>
+          <w:rFonts w:ascii="Poppins" w:hAnsi="Poppins" w:cs="Poppins"/>
+        </w:rPr>
+        <w:t>4.</w:t>
+      </w:r>
+      <w:r>
+        <w:rPr>
+          <w:rFonts w:ascii="Poppins" w:hAnsi="Poppins" w:cs="Poppins"/>
+        </w:rPr>
+        <w:t xml:space="preserve"> 404.php</w:t>
       </w:r>
       <w:r>
         <w:rPr>
@@ -299,40 +188,202 @@
         </w:rPr>
         <w:t xml:space="preserve"> </w:t>
       </w:r>
-      <w:r>
-        <w:rPr>
-          <w:rFonts w:ascii="Poppins" w:hAnsi="Poppins" w:cs="Poppins"/>
-        </w:rPr>
-        <w:t>languages - for multilanguage website</w:t>
-      </w:r>
-    </w:p>
-    <w:p>
-      <w:pPr>
-        <w:rPr>
-          <w:rFonts w:ascii="Poppins" w:hAnsi="Poppins" w:cs="Poppins"/>
-        </w:rPr>
-      </w:pPr>
-      <w:r>
-        <w:rPr>
-          <w:rFonts w:ascii="Poppins" w:hAnsi="Poppins" w:cs="Poppins"/>
-        </w:rPr>
-        <w:t>2. templates</w:t>
-      </w:r>
-    </w:p>
-    <w:p>
-      <w:pPr>
-        <w:rPr>
-          <w:rFonts w:ascii="Poppins" w:hAnsi="Poppins" w:cs="Poppins"/>
-        </w:rPr>
-      </w:pPr>
-      <w:r>
-        <w:rPr>
-          <w:rFonts w:ascii="Poppins" w:hAnsi="Poppins" w:cs="Poppins"/>
-        </w:rPr>
-        <w:t>3. functions</w:t>
-      </w:r>
-      <w:bookmarkStart w:id="0" w:name="_GoBack"/>
-      <w:bookmarkEnd w:id="0"/>
+    </w:p>
+    <w:p>
+      <w:pPr>
+        <w:rPr>
+          <w:rFonts w:ascii="Poppins" w:hAnsi="Poppins" w:cs="Poppins"/>
+        </w:rPr>
+      </w:pPr>
+      <w:r>
+        <w:rPr>
+          <w:rFonts w:ascii="Poppins" w:hAnsi="Poppins" w:cs="Poppins"/>
+        </w:rPr>
+        <w:t xml:space="preserve">5. </w:t>
+      </w:r>
+      <w:proofErr w:type="spellStart"/>
+      <w:r>
+        <w:rPr>
+          <w:rFonts w:ascii="Poppins" w:hAnsi="Poppins" w:cs="Poppins"/>
+        </w:rPr>
+        <w:t>categories.php</w:t>
+      </w:r>
+      <w:proofErr w:type="spellEnd"/>
+    </w:p>
+    <w:p>
+      <w:pPr>
+        <w:rPr>
+          <w:rFonts w:ascii="Poppins" w:hAnsi="Poppins" w:cs="Poppins"/>
+        </w:rPr>
+      </w:pPr>
+      <w:r>
+        <w:rPr>
+          <w:rFonts w:ascii="Poppins" w:hAnsi="Poppins" w:cs="Poppins"/>
+        </w:rPr>
+        <w:t xml:space="preserve">6. </w:t>
+      </w:r>
+      <w:proofErr w:type="spellStart"/>
+      <w:r>
+        <w:rPr>
+          <w:rFonts w:ascii="Poppins" w:hAnsi="Poppins" w:cs="Poppins"/>
+        </w:rPr>
+        <w:t>connect.php</w:t>
+      </w:r>
+      <w:proofErr w:type="spellEnd"/>
+    </w:p>
+    <w:p>
+      <w:pPr>
+        <w:rPr>
+          <w:rFonts w:ascii="Poppins" w:hAnsi="Poppins" w:cs="Poppins"/>
+        </w:rPr>
+      </w:pPr>
+      <w:r>
+        <w:rPr>
+          <w:rFonts w:ascii="Poppins" w:hAnsi="Poppins" w:cs="Poppins"/>
+        </w:rPr>
+        <w:t xml:space="preserve">7. </w:t>
+      </w:r>
+      <w:proofErr w:type="spellStart"/>
+      <w:r>
+        <w:rPr>
+          <w:rFonts w:ascii="Poppins" w:hAnsi="Poppins" w:cs="Poppins"/>
+        </w:rPr>
+        <w:t>dashboard.php</w:t>
+      </w:r>
+      <w:proofErr w:type="spellEnd"/>
+    </w:p>
+    <w:p>
+      <w:pPr>
+        <w:rPr>
+          <w:rFonts w:ascii="Poppins" w:hAnsi="Poppins" w:cs="Poppins"/>
+        </w:rPr>
+      </w:pPr>
+      <w:r>
+        <w:rPr>
+          <w:rFonts w:ascii="Poppins" w:hAnsi="Poppins" w:cs="Poppins"/>
+        </w:rPr>
+        <w:t xml:space="preserve">8. </w:t>
+      </w:r>
+      <w:proofErr w:type="spellStart"/>
+      <w:r>
+        <w:rPr>
+          <w:rFonts w:ascii="Poppins" w:hAnsi="Poppins" w:cs="Poppins"/>
+        </w:rPr>
+        <w:t>index.php</w:t>
+      </w:r>
+      <w:proofErr w:type="spellEnd"/>
+    </w:p>
+    <w:p>
+      <w:pPr>
+        <w:rPr>
+          <w:rFonts w:ascii="Poppins" w:hAnsi="Poppins" w:cs="Poppins"/>
+        </w:rPr>
+      </w:pPr>
+      <w:r>
+        <w:rPr>
+          <w:rFonts w:ascii="Poppins" w:hAnsi="Poppins" w:cs="Poppins"/>
+        </w:rPr>
+        <w:t xml:space="preserve">9. </w:t>
+      </w:r>
+      <w:proofErr w:type="spellStart"/>
+      <w:r>
+        <w:rPr>
+          <w:rFonts w:ascii="Poppins" w:hAnsi="Poppins" w:cs="Poppins"/>
+        </w:rPr>
+        <w:t>init.php</w:t>
+      </w:r>
+      <w:proofErr w:type="spellEnd"/>
+    </w:p>
+    <w:p>
+      <w:pPr>
+        <w:rPr>
+          <w:rFonts w:ascii="Poppins" w:hAnsi="Poppins" w:cs="Poppins"/>
+        </w:rPr>
+      </w:pPr>
+      <w:r>
+        <w:rPr>
+          <w:rFonts w:ascii="Poppins" w:hAnsi="Poppins" w:cs="Poppins"/>
+        </w:rPr>
+        <w:t xml:space="preserve">10. </w:t>
+      </w:r>
+      <w:proofErr w:type="spellStart"/>
+      <w:r>
+        <w:rPr>
+          <w:rFonts w:ascii="Poppins" w:hAnsi="Poppins" w:cs="Poppins"/>
+        </w:rPr>
+        <w:t>items.php</w:t>
+      </w:r>
+      <w:proofErr w:type="spellEnd"/>
+    </w:p>
+    <w:p>
+      <w:pPr>
+        <w:rPr>
+          <w:rFonts w:ascii="Poppins" w:hAnsi="Poppins" w:cs="Poppins"/>
+        </w:rPr>
+      </w:pPr>
+      <w:r>
+        <w:rPr>
+          <w:rFonts w:ascii="Poppins" w:hAnsi="Poppins" w:cs="Poppins"/>
+        </w:rPr>
+        <w:t xml:space="preserve">11. </w:t>
+      </w:r>
+      <w:proofErr w:type="spellStart"/>
+      <w:r>
+        <w:rPr>
+          <w:rFonts w:ascii="Poppins" w:hAnsi="Poppins" w:cs="Poppins"/>
+        </w:rPr>
+        <w:t>logout.php</w:t>
+      </w:r>
+      <w:proofErr w:type="spellEnd"/>
+    </w:p>
+    <w:p>
+      <w:pPr>
+        <w:rPr>
+          <w:rFonts w:ascii="Poppins" w:hAnsi="Poppins" w:cs="Poppins"/>
+        </w:rPr>
+      </w:pPr>
+      <w:r>
+        <w:rPr>
+          <w:rFonts w:ascii="Poppins" w:hAnsi="Poppins" w:cs="Poppins"/>
+        </w:rPr>
+        <w:t xml:space="preserve">12. </w:t>
+      </w:r>
+      <w:proofErr w:type="spellStart"/>
+      <w:r>
+        <w:rPr>
+          <w:rFonts w:ascii="Poppins" w:hAnsi="Poppins" w:cs="Poppins"/>
+        </w:rPr>
+        <w:t>members.php</w:t>
+      </w:r>
+      <w:proofErr w:type="spellEnd"/>
+    </w:p>
+    <w:p>
+      <w:pPr>
+        <w:rPr>
+          <w:rFonts w:ascii="Poppins" w:hAnsi="Poppins" w:cs="Poppins"/>
+        </w:rPr>
+      </w:pPr>
+      <w:r>
+        <w:rPr>
+          <w:rFonts w:ascii="Poppins" w:hAnsi="Poppins" w:cs="Poppins"/>
+        </w:rPr>
+        <w:t xml:space="preserve">13. </w:t>
+      </w:r>
+      <w:proofErr w:type="spellStart"/>
+      <w:r>
+        <w:rPr>
+          <w:rFonts w:ascii="Poppins" w:hAnsi="Poppins" w:cs="Poppins"/>
+        </w:rPr>
+        <w:t>template.php</w:t>
+      </w:r>
+      <w:proofErr w:type="spellEnd"/>
+    </w:p>
+    <w:p>
+      <w:pPr>
+        <w:rPr>
+          <w:rFonts w:ascii="Poppins" w:hAnsi="Poppins" w:cs="Poppins"/>
+        </w:rPr>
+      </w:pPr>
     </w:p>
     <w:p>
       <w:pPr>
@@ -359,6 +410,97 @@
           <w:sz w:val="40"/>
           <w:szCs w:val="40"/>
         </w:rPr>
+        <w:t>A. Admin &gt; includes Folder</w:t>
+      </w:r>
+    </w:p>
+    <w:p>
+      <w:pPr>
+        <w:rPr>
+          <w:rFonts w:ascii="Poppins" w:hAnsi="Poppins" w:cs="Poppins"/>
+        </w:rPr>
+      </w:pPr>
+      <w:r>
+        <w:rPr>
+          <w:rFonts w:ascii="Poppins" w:hAnsi="Poppins" w:cs="Poppins"/>
+        </w:rPr>
+        <w:t xml:space="preserve">1. </w:t>
+      </w:r>
+      <w:r>
+        <w:rPr>
+          <w:rFonts w:ascii="Poppins" w:hAnsi="Poppins" w:cs="Poppins"/>
+        </w:rPr>
+        <w:t xml:space="preserve"> </w:t>
+      </w:r>
+      <w:r>
+        <w:rPr>
+          <w:rFonts w:ascii="Poppins" w:hAnsi="Poppins" w:cs="Poppins"/>
+        </w:rPr>
+        <w:t>languages - for multilanguage website</w:t>
+      </w:r>
+    </w:p>
+    <w:p>
+      <w:pPr>
+        <w:rPr>
+          <w:rFonts w:ascii="Poppins" w:hAnsi="Poppins" w:cs="Poppins"/>
+        </w:rPr>
+      </w:pPr>
+      <w:r>
+        <w:rPr>
+          <w:rFonts w:ascii="Poppins" w:hAnsi="Poppins" w:cs="Poppins"/>
+        </w:rPr>
+        <w:t>2. templates</w:t>
+      </w:r>
+    </w:p>
+    <w:p>
+      <w:pPr>
+        <w:rPr>
+          <w:rFonts w:ascii="Poppins" w:hAnsi="Poppins" w:cs="Poppins"/>
+        </w:rPr>
+      </w:pPr>
+      <w:r>
+        <w:rPr>
+          <w:rFonts w:ascii="Poppins" w:hAnsi="Poppins" w:cs="Poppins"/>
+        </w:rPr>
+        <w:t>3. functions</w:t>
+      </w:r>
+    </w:p>
+    <w:p>
+      <w:pPr>
+        <w:rPr>
+          <w:rFonts w:ascii="Poppins" w:hAnsi="Poppins" w:cs="Poppins"/>
+        </w:rPr>
+      </w:pPr>
+      <w:r>
+        <w:rPr>
+          <w:rFonts w:ascii="Poppins" w:hAnsi="Poppins" w:cs="Poppins"/>
+        </w:rPr>
+        <w:t>4. libraries</w:t>
+      </w:r>
+    </w:p>
+    <w:p>
+      <w:pPr>
+        <w:rPr>
+          <w:rFonts w:ascii="Poppins" w:hAnsi="Poppins" w:cs="Poppins"/>
+        </w:rPr>
+      </w:pPr>
+      <w:r>
+        <w:rPr>
+          <w:rFonts w:ascii="Poppins" w:hAnsi="Poppins" w:cs="Poppins"/>
+          <w:b/>
+          <w:bCs/>
+          <w:sz w:val="40"/>
+          <w:szCs w:val="40"/>
+        </w:rPr>
+        <w:t>1.</w:t>
+      </w:r>
+      <w:r>
+        <w:rPr>
+          <w:rFonts w:ascii="Poppins" w:hAnsi="Poppins" w:cs="Poppins"/>
+          <w:b/>
+          <w:bCs/>
+          <w:sz w:val="40"/>
+          <w:szCs w:val="40"/>
+        </w:rPr>
         <w:t>B</w:t>
       </w:r>
       <w:r>
@@ -389,7 +531,88 @@
           <w:sz w:val="40"/>
           <w:szCs w:val="40"/>
         </w:rPr>
-        <w:t xml:space="preserve">ocs </w:t>
+        <w:t>ocs Folder</w:t>
+      </w:r>
+    </w:p>
+    <w:p>
+      <w:pPr>
+        <w:rPr>
+          <w:rFonts w:ascii="Poppins" w:hAnsi="Poppins" w:cs="Poppins"/>
+        </w:rPr>
+      </w:pPr>
+      <w:r>
+        <w:rPr>
+          <w:rFonts w:ascii="Poppins" w:hAnsi="Poppins" w:cs="Poppins"/>
+        </w:rPr>
+        <w:t xml:space="preserve">Write documentation - what will we do. </w:t>
+      </w:r>
+    </w:p>
+    <w:p>
+      <w:pPr>
+        <w:rPr>
+          <w:rFonts w:ascii="Poppins" w:hAnsi="Poppins" w:cs="Poppins"/>
+        </w:rPr>
+      </w:pPr>
+    </w:p>
+    <w:p>
+      <w:pPr>
+        <w:rPr>
+          <w:rFonts w:ascii="Poppins" w:hAnsi="Poppins" w:cs="Poppins"/>
+          <w:b/>
+          <w:bCs/>
+          <w:sz w:val="40"/>
+          <w:szCs w:val="40"/>
+        </w:rPr>
+      </w:pPr>
+      <w:r>
+        <w:rPr>
+          <w:rFonts w:ascii="Poppins" w:hAnsi="Poppins" w:cs="Poppins"/>
+          <w:b/>
+          <w:bCs/>
+          <w:sz w:val="40"/>
+          <w:szCs w:val="40"/>
+        </w:rPr>
+        <w:t>1.</w:t>
+      </w:r>
+      <w:r>
+        <w:rPr>
+          <w:rFonts w:ascii="Poppins" w:hAnsi="Poppins" w:cs="Poppins"/>
+          <w:b/>
+          <w:bCs/>
+          <w:sz w:val="40"/>
+          <w:szCs w:val="40"/>
+        </w:rPr>
+        <w:t>C</w:t>
+      </w:r>
+      <w:r>
+        <w:rPr>
+          <w:rFonts w:ascii="Poppins" w:hAnsi="Poppins" w:cs="Poppins"/>
+          <w:b/>
+          <w:bCs/>
+          <w:sz w:val="40"/>
+          <w:szCs w:val="40"/>
+        </w:rPr>
+        <w:t xml:space="preserve">. Admin &gt; </w:t>
+      </w:r>
+      <w:r>
+        <w:rPr>
+          <w:rFonts w:ascii="Poppins" w:hAnsi="Poppins" w:cs="Poppins"/>
+          <w:b/>
+          <w:bCs/>
+          <w:sz w:val="40"/>
+          <w:szCs w:val="40"/>
+        </w:rPr>
+        <w:t>l</w:t>
+      </w:r>
+      <w:r>
+        <w:rPr>
+          <w:rFonts w:ascii="Poppins" w:hAnsi="Poppins" w:cs="Poppins"/>
+          <w:b/>
+          <w:bCs/>
+          <w:sz w:val="40"/>
+          <w:szCs w:val="40"/>
+        </w:rPr>
+        <w:t xml:space="preserve">ayout </w:t>
       </w:r>
       <w:r>
         <w:rPr>
@@ -409,107 +632,6 @@
           <w:sz w:val="40"/>
           <w:szCs w:val="40"/>
         </w:rPr>
-        <w:t>older</w:t>
-      </w:r>
-    </w:p>
-    <w:p>
-      <w:pPr>
-        <w:rPr>
-          <w:rFonts w:ascii="Poppins" w:hAnsi="Poppins" w:cs="Poppins"/>
-        </w:rPr>
-      </w:pPr>
-      <w:r>
-        <w:rPr>
-          <w:rFonts w:ascii="Poppins" w:hAnsi="Poppins" w:cs="Poppins"/>
-        </w:rPr>
-        <w:t xml:space="preserve">Write documentation - what will we do. </w:t>
-      </w:r>
-    </w:p>
-    <w:p>
-      <w:pPr>
-        <w:rPr>
-          <w:rFonts w:ascii="Poppins" w:hAnsi="Poppins" w:cs="Poppins"/>
-        </w:rPr>
-      </w:pPr>
-    </w:p>
-    <w:p>
-      <w:pPr>
-        <w:rPr>
-          <w:rFonts w:ascii="Poppins" w:hAnsi="Poppins" w:cs="Poppins"/>
-          <w:b/>
-          <w:bCs/>
-          <w:sz w:val="40"/>
-          <w:szCs w:val="40"/>
-        </w:rPr>
-      </w:pPr>
-      <w:r>
-        <w:rPr>
-          <w:rFonts w:ascii="Poppins" w:hAnsi="Poppins" w:cs="Poppins"/>
-          <w:b/>
-          <w:bCs/>
-          <w:sz w:val="40"/>
-          <w:szCs w:val="40"/>
-        </w:rPr>
-        <w:t>1.</w:t>
-      </w:r>
-      <w:r>
-        <w:rPr>
-          <w:rFonts w:ascii="Poppins" w:hAnsi="Poppins" w:cs="Poppins"/>
-          <w:b/>
-          <w:bCs/>
-          <w:sz w:val="40"/>
-          <w:szCs w:val="40"/>
-        </w:rPr>
-        <w:t>C</w:t>
-      </w:r>
-      <w:r>
-        <w:rPr>
-          <w:rFonts w:ascii="Poppins" w:hAnsi="Poppins" w:cs="Poppins"/>
-          <w:b/>
-          <w:bCs/>
-          <w:sz w:val="40"/>
-          <w:szCs w:val="40"/>
-        </w:rPr>
-        <w:t xml:space="preserve">. Admin &gt; </w:t>
-      </w:r>
-      <w:r>
-        <w:rPr>
-          <w:rFonts w:ascii="Poppins" w:hAnsi="Poppins" w:cs="Poppins"/>
-          <w:b/>
-          <w:bCs/>
-          <w:sz w:val="40"/>
-          <w:szCs w:val="40"/>
-        </w:rPr>
-        <w:t>l</w:t>
-      </w:r>
-      <w:r>
-        <w:rPr>
-          <w:rFonts w:ascii="Poppins" w:hAnsi="Poppins" w:cs="Poppins"/>
-          <w:b/>
-          <w:bCs/>
-          <w:sz w:val="40"/>
-          <w:szCs w:val="40"/>
-        </w:rPr>
-        <w:t xml:space="preserve">ayout </w:t>
-      </w:r>
-      <w:r>
-        <w:rPr>
-          <w:rFonts w:ascii="Poppins" w:hAnsi="Poppins" w:cs="Poppins"/>
-          <w:b/>
-          <w:bCs/>
-          <w:sz w:val="40"/>
-          <w:szCs w:val="40"/>
-        </w:rPr>
-        <w:t>F</w:t>
-      </w:r>
-      <w:r>
-        <w:rPr>
-          <w:rFonts w:ascii="Poppins" w:hAnsi="Poppins" w:cs="Poppins"/>
-          <w:b/>
-          <w:bCs/>
-          <w:sz w:val="40"/>
-          <w:szCs w:val="40"/>
-        </w:rPr>
         <w:t xml:space="preserve">older </w:t>
       </w:r>
       <w:r>
@@ -533,8 +655,16 @@
         <w:rPr>
           <w:rFonts w:ascii="Poppins" w:hAnsi="Poppins" w:cs="Poppins"/>
         </w:rPr>
-        <w:t>1. css</w:t>
-      </w:r>
+        <w:t xml:space="preserve">1. </w:t>
+      </w:r>
+      <w:proofErr w:type="spellStart"/>
+      <w:r>
+        <w:rPr>
+          <w:rFonts w:ascii="Poppins" w:hAnsi="Poppins" w:cs="Poppins"/>
+        </w:rPr>
+        <w:t>css</w:t>
+      </w:r>
+      <w:proofErr w:type="spellEnd"/>
     </w:p>
     <w:p>
       <w:pPr>
@@ -559,7 +689,21 @@
         <w:rPr>
           <w:rFonts w:ascii="Poppins" w:hAnsi="Poppins" w:cs="Poppins"/>
         </w:rPr>
-        <w:t xml:space="preserve">3. js </w:t>
+        <w:t xml:space="preserve">3. </w:t>
+      </w:r>
+      <w:proofErr w:type="spellStart"/>
+      <w:r>
+        <w:rPr>
+          <w:rFonts w:ascii="Poppins" w:hAnsi="Poppins" w:cs="Poppins"/>
+        </w:rPr>
+        <w:t>js</w:t>
+      </w:r>
+      <w:proofErr w:type="spellEnd"/>
+      <w:r>
+        <w:rPr>
+          <w:rFonts w:ascii="Poppins" w:hAnsi="Poppins" w:cs="Poppins"/>
+        </w:rPr>
+        <w:t xml:space="preserve"> </w:t>
       </w:r>
     </w:p>
     <w:p>
@@ -630,6 +774,13 @@
           <w:rFonts w:ascii="Poppins" w:hAnsi="Poppins" w:cs="Poppins"/>
         </w:rPr>
       </w:pPr>
+    </w:p>
+    <w:p>
+      <w:pPr>
+        <w:rPr>
+          <w:rFonts w:ascii="Poppins" w:hAnsi="Poppins" w:cs="Poppins"/>
+        </w:rPr>
+      </w:pPr>
       <w:r>
         <w:rPr>
           <w:rFonts w:ascii="Poppins" w:hAnsi="Poppins" w:cs="Poppins"/>
@@ -643,12 +794,20 @@
           <w:rFonts w:ascii="Poppins" w:hAnsi="Poppins" w:cs="Poppins"/>
         </w:rPr>
       </w:pPr>
+      <w:proofErr w:type="gramStart"/>
       <w:r>
         <w:rPr>
           <w:rFonts w:ascii="Poppins" w:hAnsi="Poppins" w:cs="Poppins"/>
         </w:rPr>
         <w:t xml:space="preserve">Ans. </w:t>
       </w:r>
+      <w:r>
+        <w:rPr>
+          <w:rFonts w:ascii="Poppins" w:hAnsi="Poppins" w:cs="Poppins"/>
+        </w:rPr>
+        <w:t xml:space="preserve"> </w:t>
+      </w:r>
+      <w:proofErr w:type="gramEnd"/>
     </w:p>
     <w:p>
       <w:pPr>
@@ -729,7 +888,7 @@
 </file>
 
 <file path=word/styles.xml><?xml version="1.0" encoding="utf-8"?>
-<w:styles xmlns:mc="http://schemas.openxmlformats.org/markup-compatibility/2006" xmlns:r="http://schemas.openxmlformats.org/officeDocument/2006/relationships" xmlns:w="http://schemas.openxmlformats.org/wordprocessingml/2006/main" xmlns:w14="http://schemas.microsoft.com/office/word/2010/wordml" xmlns:w15="http://schemas.microsoft.com/office/word/2012/wordml" xmlns:w16cid="http://schemas.microsoft.com/office/word/2016/wordml/cid" xmlns:w16se="http://schemas.microsoft.com/office/word/2015/wordml/symex" mc:Ignorable="w14 w15 w16se w16cid">
+<w:styles xmlns:mc="http://schemas.openxmlformats.org/markup-compatibility/2006" xmlns:r="http://schemas.openxmlformats.org/officeDocument/2006/relationships" xmlns:w="http://schemas.openxmlformats.org/wordprocessingml/2006/main" xmlns:w14="http://schemas.microsoft.com/office/word/2010/wordml" xmlns:w15="http://schemas.microsoft.com/office/word/2012/wordml" xmlns:w16cex="http://schemas.microsoft.com/office/word/2018/wordml/cex" xmlns:w16cid="http://schemas.microsoft.com/office/word/2016/wordml/cid" xmlns:w16="http://schemas.microsoft.com/office/word/2018/wordml" xmlns:w16se="http://schemas.microsoft.com/office/word/2015/wordml/symex" mc:Ignorable="w14 w15 w16se w16cid w16 w16cex">
   <w:docDefaults>
     <w:rPrDefault>
       <w:rPr>

</xml_diff>